<commit_message>
add lam 1 ho so
</commit_message>
<xml_diff>
--- a/merge_mail/HO_SO_PL_PY.docx
+++ b/merge_mail/HO_SO_PL_PY.docx
@@ -9076,20 +9076,6 @@
                 </w:p>
                 <w:p>
                   <w:pPr>
-                    <w:jc w:val="center"/>
-                    <w:rPr>
-                      <w:rFonts w:eastAsia="Averta Std CY"/>
-                      <w:b w:val="0"/>
-                      <w:color w:val="000000"/>
-                      <w:sz w:val="24"/>
-                      <w:szCs w:val="24"/>
-                      <w:lang w:bidi="en-US"/>
-                    </w:rPr>
-                  </w:pPr>
-                </w:p>
-                <w:p>
-                  <w:pPr>
-                    <w:jc w:val="center"/>
                     <w:rPr>
                       <w:rFonts w:eastAsia="Averta Std CY"/>
                       <w:b w:val="0"/>

</xml_diff>